<commit_message>
added section headings to paper
</commit_message>
<xml_diff>
--- a/research_paper/CS437_Phase_1.docx
+++ b/research_paper/CS437_Phase_1.docx
@@ -79,11 +79,45 @@
     </w:p>
     <w:p/>
     <w:p>
-      <w:r>
-        <w:tab/>
-      </w:r>
+      <w:pPr>
+        <w:rPr>
+          <w:u w:val="single"/>
+        </w:rPr>
+      </w:pPr>
+      <w:r>
+        <w:rPr>
+          <w:u w:val="single"/>
+        </w:rPr>
+        <w:t>Possible Solutions</w:t>
+      </w:r>
+    </w:p>
+    <w:p>
+      <w:pPr>
+        <w:rPr>
+          <w:u w:val="single"/>
+        </w:rPr>
+      </w:pPr>
       <w:bookmarkStart w:id="0" w:name="_GoBack"/>
       <w:bookmarkEnd w:id="0"/>
+    </w:p>
+    <w:p>
+      <w:pPr>
+        <w:rPr>
+          <w:u w:val="single"/>
+        </w:rPr>
+      </w:pPr>
+      <w:r>
+        <w:rPr>
+          <w:u w:val="single"/>
+        </w:rPr>
+        <w:t>Review of Related Papers</w:t>
+      </w:r>
+    </w:p>
+    <w:p/>
+    <w:p>
+      <w:r>
+        <w:tab/>
+      </w:r>
     </w:p>
     <w:sectPr>
       <w:pgSz w:w="12240" w:h="15840"/>

</xml_diff>

<commit_message>
Updated as per meeting with Dr. Madria this morning. Include an "abstract" section to road-map the document. Include additional details in "Proposed solution" section. Minor gramatical and formatting corrections.
</commit_message>
<xml_diff>
--- a/research_paper/CS437_Phase_1.docx
+++ b/research_paper/CS437_Phase_1.docx
@@ -55,7 +55,42 @@
           <w:sz w:val="22"/>
           <w:szCs w:val="22"/>
         </w:rPr>
-        <w:t>Aaron Powers. Tom Guenther. Matt Nuckolls</w:t>
+        <w:t>Aaron Powers</w:t>
+      </w:r>
+    </w:p>
+    <w:p>
+      <w:pPr>
+        <w:pStyle w:val="style0"/>
+        <w:spacing w:line="100" w:lineRule="atLeast"/>
+        <w:jc w:val="center"/>
+      </w:pPr>
+      <w:r>
+        <w:rPr>
+          <w:sz w:val="22"/>
+          <w:szCs w:val="22"/>
+        </w:rPr>
+        <w:t>Tom Guenther</w:t>
+      </w:r>
+    </w:p>
+    <w:p>
+      <w:pPr>
+        <w:pStyle w:val="style0"/>
+        <w:spacing w:line="100" w:lineRule="atLeast"/>
+        <w:jc w:val="center"/>
+      </w:pPr>
+      <w:r>
+        <w:rPr>
+          <w:sz w:val="22"/>
+          <w:szCs w:val="22"/>
+        </w:rPr>
+        <w:t xml:space="preserve"> </w:t>
+      </w:r>
+      <w:r>
+        <w:rPr>
+          <w:sz w:val="22"/>
+          <w:szCs w:val="22"/>
+        </w:rPr>
+        <w:t>Matt Nuckolls</w:t>
       </w:r>
     </w:p>
     <w:p>
@@ -74,6 +109,28 @@
         <w:rPr>
           <w:u w:val="single"/>
         </w:rPr>
+        <w:t>Abstract</w:t>
+      </w:r>
+    </w:p>
+    <w:p>
+      <w:pPr>
+        <w:pStyle w:val="style0"/>
+      </w:pPr>
+      <w:r>
+        <w:rPr>
+          <w:u w:val="none"/>
+        </w:rPr>
+        <w:t>This paper presents an overview of our progresss on our semester project thus far.  Our project is the study of Secure XML Publishing.  This paper is organized as follows:  First we introduce the problem in our Problem Statement section.  Next we explore the problem further in the Analysis of the Problem section by a brief overview of XML and its shortcomings in terms of security.  We then propose the remaining focus of our efforts for the rest of the semester in the Proposed Solution section.  Lastly, we present a brief overview of the papers we have reviewed thus far on the top of Secure XML Publishing.</w:t>
+      </w:r>
+    </w:p>
+    <w:p>
+      <w:pPr>
+        <w:pStyle w:val="style0"/>
+      </w:pPr>
+      <w:r>
+        <w:rPr>
+          <w:u w:val="single"/>
+        </w:rPr>
         <w:t>Problem Statement</w:t>
       </w:r>
     </w:p>
@@ -156,6 +213,34 @@
         <w:pStyle w:val="style0"/>
       </w:pPr>
       <w:r>
+        <w:rPr/>
+        <w:t xml:space="preserve">In addition, we will be seeking to build on the work of Mohammad Ashiqur Rahaman, Yves Roudier, and Andreas Schaad presented in their paper entitled “A Publish/Subscribe Model for Secure Content Driven XML Dissemination” by extending their work to include incrmental updates.  We will expore possible extensions to the publish/subscribe model presented by </w:t>
+      </w:r>
+      <w:bookmarkStart w:id="0" w:name="__DdeLink__31_1238748673"/>
+      <w:r>
+        <w:rPr/>
+        <w:t>Rahaman, Roudier, and Schaad</w:t>
+      </w:r>
+      <w:bookmarkEnd w:id="0"/>
+      <w:r>
+        <w:rPr/>
+        <w:t xml:space="preserve"> to include work by  Mohamed Nabeel and Elisa Bertino, presented in their paper “Secure Delta-Publishing of XML Content”.  Nabeel and Bertino present secure XML publishing that supports small incremental updates.  We will explore this method further and study its implications for use in extention of  Rahaman, Roudier, and Schaad's work.</w:t>
+      </w:r>
+    </w:p>
+    <w:p>
+      <w:pPr>
+        <w:pStyle w:val="style0"/>
+      </w:pPr>
+      <w:r>
+        <w:rPr/>
+        <w:t>Lastly, our project will focus on analysis of existing solutions to the problem of secure XML publishing.   The next section of this report summarizes several papers already published on the topic.  Each paper presents a solution to the problem and discusses some limitations to the proposed solution.   We will explore these solutions further and attempt to lend our novel ideas to extending and enhancing the proposed models.  Likely we will focus on a single model as there are many and our time is limitted.</w:t>
+      </w:r>
+    </w:p>
+    <w:p>
+      <w:pPr>
+        <w:pStyle w:val="style0"/>
+      </w:pPr>
+      <w:r>
         <w:rPr>
           <w:u w:val="single"/>
         </w:rPr>
@@ -169,7 +254,7 @@
       <w:r>
         <w:rPr/>
         <w:tab/>
-        <w:t>Currently, there is a large amount of work being done in this area.   Mohamed Nabeel and Elisa Bertino published a paper titled “Secure Delta-Publishing of XML Content”.  In this paper they propose a method of secure XML publishing that supports small incremental changes without the publisher needing to republish the entire paper.  Their method also allows that the third party publishers do not need to be trusted due encryption used by the original publisher.</w:t>
+        <w:t>Currently, there is a large amount of work being done in the area of Secure XML Publishing.   Mohamed Nabeel and Elisa Bertino published a paper titled “Secure Delta-Publishing of XML Content”.  In this paper the authors propose a method of secure XML publishing that supports small incremental changes without the publisher needing to republish the entire paper.  Their method also allows that the third party publishers do not need to be trusted due to encryption used by the original publisher.</w:t>
       </w:r>
     </w:p>
     <w:p>
@@ -189,22 +274,28 @@
       <w:r>
         <w:rPr/>
         <w:tab/>
-        <w:t>A sophisticated approach to the problem of secure xml publishing was presented in a paper by Mohammad Ashiqur Rahaman, Yves Roudier, and Andreas Schaad titled “A Publish/Subscribe Model for Secure Content Driven XML Dissemination”.  This paper presents a very detailed example of a publish/subscribe model and how it could be used in a real world scenario between different organizations.  This method ensures that the XML schema is confidential as well as the data itself, ensures the integrity of transmitted data is and removes the coupling of publishers with subscribers by inducing a dissemination layer between the publishers and subscribers.  The method also ensures the xml data cannot be read by the dissemination layer.  In this model a publisher first establishes authorization policies that are enforced by the dissemination network then a user sends a subscription request along with his credentials to the dissemination network.  When a publisher publishes his encrypted XML document he annotates it with information regarding the “concept” of the document and the dissemination layer forwards the document to the subscribed users.  In this model, users only get portions of the document they are authorized for, they can get them automatically by distribution from the dissemination layer, there is confidence in the integrity of the data, and the data is kept hidden from anyone that is not authorized to see it.  This model in and of itself seems to solve many of the problems surrounding secure XML publishing as well as providing efficiency within the dissemination network layer.  It does not appear that this model supports incremental updates from publishers.</w:t>
-      </w:r>
-    </w:p>
-    <w:p>
-      <w:pPr>
-        <w:pStyle w:val="style0"/>
-      </w:pPr>
-      <w:r>
-        <w:rPr/>
-        <w:tab/>
-        <w:t>Another method has been proposed by B. Carminati, E. Ferrari, and E. Bertino in their paper “Secure Third Party Distribution of XML Data”.  This is yet another method that provides confidentiality, integrity, and authenticity in secure XML data publishing but it also provides completeness.  Completeness is provide by ensuring the user that they are receiving every portion of the document that they are allowed to receive based on their access control policy.  Like the method proposed by Rahaman, Roudier, and Schaad, this method does not require that the third party publishers be trusted, however data still remains confidential.  This is achieved by the user receiving keys directly from the data publisher.</w:t>
-      </w:r>
-    </w:p>
-    <w:p>
-      <w:pPr>
-        <w:pStyle w:val="style0"/>
+        <w:t>A sophisticated approach to the problem of secure xml publishing was presented in a paper by Mohammad Ashiqur Rahaman, Yves Roudier, and Andreas Schaad titled “A Publish/Subscribe Model for Secure Content Driven XML Dissemination”.  This paper presents a very detailed example of a publish/subscribe model and how it could be used in a real world scenario between different organizations.  This method ensures that the XML schema as well as the data itself are both confidential;  ensures the integrity of transmitted data; and, removes the coupling of publishers with subscribers by inducing a dissemination layer between the publishers and subscribers.  The method also ensures the xml data cannot be read by the dissemination layer.  In this model a publisher first establishes authorization policies that are enforced by the dissemination network then a user sends a subscription request along with his credentials to the dissemination network.  When a publisher publishes his encrypted XML document he annotates it with information regarding the “concept” of the document and the dissemination layer forwards the document to the subscribed users.  In this model, users only get portions of the document they are authorized for; they can get them automatically by distribution from the dissemination layer; there is confidence in the integrity of the data; and, the data is kept hidden from anyone that is not authorized to see it.  This model in seems to solve many of the problems surrounding secure XML publishing as well as providing efficiency within the dissemination network layer.  However, It does not appear that this model supports incremental updates from publishers.</w:t>
+      </w:r>
+    </w:p>
+    <w:p>
+      <w:pPr>
+        <w:pStyle w:val="style0"/>
+      </w:pPr>
+      <w:r>
+        <w:rPr/>
+        <w:tab/>
+        <w:t>Another method has been proposed by B. Carminati, E. Ferrari, and E. Bertino in their paper “Secure Third Party Distribution of XML Data”.  This is yet another method that provides confidentiality, integrity, and authenticity in secure XML data publishing; but, it also provides completeness.  Completeness is provide by ensuring that the users are receiving every portion of the document they are allowed to receive based on their access control policy.  Like the method proposed by Rahaman, Roudier, and Schaad, this method does not require that the third party publishers be trusted.  However, data still remain confidential.  This is achieved by the user receiving keys directly from the data publisher.</w:t>
+      </w:r>
+    </w:p>
+    <w:p>
+      <w:pPr>
+        <w:pStyle w:val="style0"/>
+        <w:widowControl/>
+        <w:tabs>
+          <w:tab w:leader="none" w:pos="720" w:val="left"/>
+        </w:tabs>
+        <w:suppressAutoHyphens w:val="true"/>
+        <w:spacing w:after="160" w:before="0" w:line="480" w:lineRule="auto"/>
       </w:pPr>
       <w:r>
         <w:rPr/>
@@ -238,7 +329,7 @@
     </w:pPr>
     <w:rPr>
       <w:rFonts w:ascii="Calibri" w:cs="" w:eastAsia="AR PL UMing HK" w:hAnsi="Calibri"/>
-      <w:color w:val="auto"/>
+      <w:color w:val="00000A"/>
       <w:sz w:val="22"/>
       <w:szCs w:val="22"/>
       <w:lang w:bidi="ar-SA" w:eastAsia="en-US" w:val="en-US"/>
@@ -331,7 +422,7 @@
     </w:pPr>
     <w:rPr>
       <w:rFonts w:ascii="Calibri" w:cs="" w:eastAsia="AR PL UMing HK" w:hAnsi="Calibri"/>
-      <w:color w:val="auto"/>
+      <w:color w:val="00000A"/>
       <w:sz w:val="22"/>
       <w:szCs w:val="22"/>
       <w:lang w:bidi="ar-SA" w:eastAsia="en-US" w:val="en-US"/>

</xml_diff>